<commit_message>
messa fsm in relazione
</commit_message>
<xml_diff>
--- a/Relazione.docx
+++ b/Relazione.docx
@@ -89,6 +89,142 @@
     </w:p>
     <w:p>
       <w:pPr>
+        <w:rPr>
+          <w:sz w:val="28"/>
+          <w:szCs w:val="28"/>
+        </w:rPr>
+      </w:pPr>
+    </w:p>
+    <w:p>
+      <w:pPr>
+        <w:rPr>
+          <w:sz w:val="28"/>
+          <w:szCs w:val="28"/>
+        </w:rPr>
+      </w:pPr>
+    </w:p>
+    <w:p>
+      <w:pPr>
+        <w:rPr>
+          <w:sz w:val="28"/>
+          <w:szCs w:val="28"/>
+        </w:rPr>
+      </w:pPr>
+    </w:p>
+    <w:p>
+      <w:pPr>
+        <w:rPr>
+          <w:sz w:val="28"/>
+          <w:szCs w:val="28"/>
+        </w:rPr>
+      </w:pPr>
+    </w:p>
+    <w:p>
+      <w:pPr>
+        <w:rPr>
+          <w:sz w:val="28"/>
+          <w:szCs w:val="28"/>
+        </w:rPr>
+      </w:pPr>
+    </w:p>
+    <w:p>
+      <w:pPr>
+        <w:rPr>
+          <w:sz w:val="28"/>
+          <w:szCs w:val="28"/>
+        </w:rPr>
+      </w:pPr>
+    </w:p>
+    <w:p>
+      <w:pPr>
+        <w:rPr>
+          <w:sz w:val="28"/>
+          <w:szCs w:val="28"/>
+        </w:rPr>
+      </w:pPr>
+    </w:p>
+    <w:p>
+      <w:pPr>
+        <w:rPr>
+          <w:sz w:val="28"/>
+          <w:szCs w:val="28"/>
+        </w:rPr>
+      </w:pPr>
+    </w:p>
+    <w:p>
+      <w:pPr>
+        <w:rPr>
+          <w:sz w:val="28"/>
+          <w:szCs w:val="28"/>
+        </w:rPr>
+      </w:pPr>
+    </w:p>
+    <w:p>
+      <w:pPr>
+        <w:rPr>
+          <w:sz w:val="28"/>
+          <w:szCs w:val="28"/>
+        </w:rPr>
+      </w:pPr>
+    </w:p>
+    <w:p>
+      <w:pPr>
+        <w:rPr>
+          <w:sz w:val="28"/>
+          <w:szCs w:val="28"/>
+        </w:rPr>
+      </w:pPr>
+    </w:p>
+    <w:p>
+      <w:pPr>
+        <w:rPr>
+          <w:sz w:val="28"/>
+          <w:szCs w:val="28"/>
+        </w:rPr>
+      </w:pPr>
+    </w:p>
+    <w:p>
+      <w:pPr>
+        <w:rPr>
+          <w:sz w:val="28"/>
+          <w:szCs w:val="28"/>
+        </w:rPr>
+      </w:pPr>
+    </w:p>
+    <w:p>
+      <w:pPr>
+        <w:rPr>
+          <w:sz w:val="28"/>
+          <w:szCs w:val="28"/>
+        </w:rPr>
+      </w:pPr>
+    </w:p>
+    <w:p>
+      <w:pPr>
+        <w:rPr>
+          <w:sz w:val="28"/>
+          <w:szCs w:val="28"/>
+        </w:rPr>
+      </w:pPr>
+    </w:p>
+    <w:p>
+      <w:pPr>
+        <w:rPr>
+          <w:sz w:val="28"/>
+          <w:szCs w:val="28"/>
+        </w:rPr>
+      </w:pPr>
+    </w:p>
+    <w:p>
+      <w:pPr>
+        <w:rPr>
+          <w:sz w:val="28"/>
+          <w:szCs w:val="28"/>
+        </w:rPr>
+      </w:pPr>
+    </w:p>
+    <w:p>
+      <w:pPr>
         <w:pStyle w:val="Titolo1"/>
         <w:rPr>
           <w:color w:val="0070C0"/>
@@ -98,9 +234,85 @@
         <w:rPr>
           <w:color w:val="0070C0"/>
         </w:rPr>
+        <w:lastRenderedPageBreak/>
         <w:t>Diagramma deli stati del controllore</w:t>
       </w:r>
     </w:p>
+    <w:p/>
+    <w:p/>
+    <w:p/>
+    <w:p>
+      <w:r>
+        <w:rPr>
+          <w:noProof/>
+          <w:sz w:val="28"/>
+          <w:szCs w:val="28"/>
+        </w:rPr>
+        <w:drawing>
+          <wp:inline distT="0" distB="0" distL="0" distR="0" wp14:anchorId="3C696DD0" wp14:editId="33A69BA1">
+            <wp:extent cx="5326380" cy="7783033"/>
+            <wp:effectExtent l="0" t="0" r="4445" b="0"/>
+            <wp:docPr id="1" name="Immagine 1"/>
+            <wp:cNvGraphicFramePr>
+              <a:graphicFrameLocks xmlns:a="http://schemas.openxmlformats.org/drawingml/2006/main" noChangeAspect="1"/>
+            </wp:cNvGraphicFramePr>
+            <a:graphic xmlns:a="http://schemas.openxmlformats.org/drawingml/2006/main">
+              <a:graphicData uri="http://schemas.openxmlformats.org/drawingml/2006/picture">
+                <pic:pic xmlns:pic="http://schemas.openxmlformats.org/drawingml/2006/picture">
+                  <pic:nvPicPr>
+                    <pic:cNvPr id="1" name="FSM.png"/>
+                    <pic:cNvPicPr/>
+                  </pic:nvPicPr>
+                  <pic:blipFill>
+                    <a:blip r:embed="rId11">
+                      <a:extLst>
+                        <a:ext uri="{28A0092B-C50C-407E-A947-70E740481C1C}">
+                          <a14:useLocalDpi xmlns:a14="http://schemas.microsoft.com/office/drawing/2010/main" val="0"/>
+                        </a:ext>
+                      </a:extLst>
+                    </a:blip>
+                    <a:stretch>
+                      <a:fillRect/>
+                    </a:stretch>
+                  </pic:blipFill>
+                  <pic:spPr>
+                    <a:xfrm>
+                      <a:off x="0" y="0"/>
+                      <a:ext cx="5326380" cy="7783033"/>
+                    </a:xfrm>
+                    <a:prstGeom prst="rect">
+                      <a:avLst/>
+                    </a:prstGeom>
+                  </pic:spPr>
+                </pic:pic>
+              </a:graphicData>
+            </a:graphic>
+          </wp:inline>
+        </w:drawing>
+      </w:r>
+    </w:p>
+    <w:p>
+      <w:pPr>
+        <w:rPr>
+          <w:sz w:val="28"/>
+          <w:szCs w:val="28"/>
+        </w:rPr>
+      </w:pPr>
+    </w:p>
+    <w:p>
+      <w:pPr>
+        <w:pStyle w:val="Titolo1"/>
+        <w:rPr>
+          <w:color w:val="0070C0"/>
+        </w:rPr>
+      </w:pPr>
+      <w:r>
+        <w:rPr>
+          <w:color w:val="0070C0"/>
+        </w:rPr>
+        <w:t>Architettura del Datapath</w:t>
+      </w:r>
+    </w:p>
     <w:p>
       <w:pPr>
         <w:rPr>
@@ -115,69 +327,6 @@
         </w:rPr>
         <w:t>Disegno</w:t>
       </w:r>
-      <w:r>
-        <w:rPr>
-          <w:sz w:val="28"/>
-          <w:szCs w:val="28"/>
-        </w:rPr>
-        <w:t xml:space="preserve">  </w:t>
-      </w:r>
-    </w:p>
-    <w:p>
-      <w:pPr>
-        <w:rPr>
-          <w:sz w:val="28"/>
-          <w:szCs w:val="28"/>
-        </w:rPr>
-      </w:pPr>
-    </w:p>
-    <w:p>
-      <w:pPr>
-        <w:rPr>
-          <w:sz w:val="28"/>
-          <w:szCs w:val="28"/>
-        </w:rPr>
-      </w:pPr>
-    </w:p>
-    <w:p>
-      <w:pPr>
-        <w:rPr>
-          <w:sz w:val="28"/>
-          <w:szCs w:val="28"/>
-        </w:rPr>
-      </w:pPr>
-    </w:p>
-    <w:p>
-      <w:pPr>
-        <w:rPr>
-          <w:sz w:val="28"/>
-          <w:szCs w:val="28"/>
-        </w:rPr>
-      </w:pPr>
-    </w:p>
-    <w:p>
-      <w:pPr>
-        <w:rPr>
-          <w:sz w:val="28"/>
-          <w:szCs w:val="28"/>
-        </w:rPr>
-      </w:pPr>
-    </w:p>
-    <w:p>
-      <w:pPr>
-        <w:rPr>
-          <w:sz w:val="28"/>
-          <w:szCs w:val="28"/>
-        </w:rPr>
-      </w:pPr>
-    </w:p>
-    <w:p>
-      <w:pPr>
-        <w:rPr>
-          <w:sz w:val="28"/>
-          <w:szCs w:val="28"/>
-        </w:rPr>
-      </w:pPr>
     </w:p>
     <w:p>
       <w:pPr>
@@ -198,68 +347,6 @@
         <w:rPr>
           <w:color w:val="0070C0"/>
         </w:rPr>
-        <w:t>Architettura del Datapath</w:t>
-      </w:r>
-    </w:p>
-    <w:p>
-      <w:pPr>
-        <w:rPr>
-          <w:sz w:val="28"/>
-          <w:szCs w:val="28"/>
-        </w:rPr>
-      </w:pPr>
-      <w:r>
-        <w:rPr>
-          <w:sz w:val="28"/>
-          <w:szCs w:val="28"/>
-        </w:rPr>
-        <w:t>Disegno</w:t>
-      </w:r>
-    </w:p>
-    <w:p>
-      <w:pPr>
-        <w:rPr>
-          <w:sz w:val="28"/>
-          <w:szCs w:val="28"/>
-        </w:rPr>
-      </w:pPr>
-    </w:p>
-    <w:p>
-      <w:pPr>
-        <w:rPr>
-          <w:sz w:val="28"/>
-          <w:szCs w:val="28"/>
-        </w:rPr>
-      </w:pPr>
-    </w:p>
-    <w:p>
-      <w:pPr>
-        <w:rPr>
-          <w:sz w:val="28"/>
-          <w:szCs w:val="28"/>
-        </w:rPr>
-      </w:pPr>
-    </w:p>
-    <w:p>
-      <w:pPr>
-        <w:rPr>
-          <w:sz w:val="28"/>
-          <w:szCs w:val="28"/>
-        </w:rPr>
-      </w:pPr>
-    </w:p>
-    <w:p>
-      <w:pPr>
-        <w:pStyle w:val="Titolo1"/>
-        <w:rPr>
-          <w:color w:val="0070C0"/>
-        </w:rPr>
-      </w:pPr>
-      <w:r>
-        <w:rPr>
-          <w:color w:val="0070C0"/>
-        </w:rPr>
-        <w:lastRenderedPageBreak/>
         <w:t>Statistiche del circuito prima e dopo l’ottimizzazione</w:t>
       </w:r>
     </w:p>
@@ -413,7 +500,7 @@
                     <pic:cNvPicPr/>
                   </pic:nvPicPr>
                   <pic:blipFill>
-                    <a:blip r:embed="rId11">
+                    <a:blip r:embed="rId12">
                       <a:extLst>
                         <a:ext uri="{28A0092B-C50C-407E-A947-70E740481C1C}">
                           <a14:useLocalDpi xmlns:a14="http://schemas.microsoft.com/office/drawing/2010/main" val="0"/>
@@ -481,8 +568,6 @@
           <w:szCs w:val="28"/>
         </w:rPr>
       </w:pPr>
-      <w:bookmarkStart w:id="0" w:name="_GoBack"/>
-      <w:bookmarkEnd w:id="0"/>
     </w:p>
     <w:p>
       <w:pPr>
@@ -495,7 +580,6 @@
         <w:rPr>
           <w:color w:val="0070C0"/>
         </w:rPr>
-        <w:lastRenderedPageBreak/>
         <w:t>Scelte progettuali fatte</w:t>
       </w:r>
     </w:p>
@@ -701,25 +785,25 @@
           <w:sz w:val="28"/>
           <w:szCs w:val="28"/>
         </w:rPr>
-        <w:t xml:space="preserve">Gli errori di overload di NB </w:t>
-      </w:r>
-      <w:proofErr w:type="gramStart"/>
-      <w:r>
+        <w:t>Tutti gli errori sono gestiti dall’FSMD, la quale sfrutta un circuito che somma i bit di errore generati dalla FSM, Datapath ed il circuito del Volume.</w:t>
+      </w:r>
+    </w:p>
+    <w:p>
+      <w:pPr>
+        <w:ind w:left="708"/>
         <w:rPr>
           <w:color w:val="000000" w:themeColor="text1"/>
           <w:sz w:val="28"/>
           <w:szCs w:val="28"/>
         </w:rPr>
-        <w:t>ed</w:t>
-      </w:r>
-      <w:proofErr w:type="gramEnd"/>
+      </w:pPr>
       <w:r>
         <w:rPr>
           <w:color w:val="000000" w:themeColor="text1"/>
           <w:sz w:val="28"/>
           <w:szCs w:val="28"/>
         </w:rPr>
-        <w:t xml:space="preserve"> NE, rispettivamente 101 e </w:t>
+        <w:t>In particolare, g</w:t>
       </w:r>
       <w:r>
         <w:rPr>
@@ -727,7 +811,7 @@
           <w:sz w:val="28"/>
           <w:szCs w:val="28"/>
         </w:rPr>
-        <w:t>110, sono</w:t>
+        <w:t xml:space="preserve">li errori di overload di NB </w:t>
       </w:r>
       <w:r>
         <w:rPr>
@@ -735,7 +819,7 @@
           <w:sz w:val="28"/>
           <w:szCs w:val="28"/>
         </w:rPr>
-        <w:t xml:space="preserve"> gestiti dal Datapath, che li comunica come output all’FSMD</w:t>
+        <w:t>e</w:t>
       </w:r>
       <w:r>
         <w:rPr>
@@ -743,6 +827,14 @@
           <w:sz w:val="28"/>
           <w:szCs w:val="28"/>
         </w:rPr>
+        <w:t xml:space="preserve"> NE, rispettivamente 101 e 110, sono gestiti dal Datapath, che li comunica come output all’FSMD</w:t>
+      </w:r>
+      <w:r>
+        <w:rPr>
+          <w:color w:val="000000" w:themeColor="text1"/>
+          <w:sz w:val="28"/>
+          <w:szCs w:val="28"/>
+        </w:rPr>
         <w:t>.</w:t>
       </w:r>
     </w:p>
@@ -761,7 +853,7 @@
           <w:sz w:val="28"/>
           <w:szCs w:val="28"/>
         </w:rPr>
-        <w:t>L’errore 001, cioè EM = 0, viene gestito dall’FSM, che a sua volta lo comunica all’FSMD come output.</w:t>
+        <w:t>L’errore 001, cioè EM = 0, viene gestito dall’FSM, che a sua volta lo comunica all’FSMD.</w:t>
       </w:r>
     </w:p>
     <w:p>
@@ -779,7 +871,26 @@
           <w:sz w:val="28"/>
           <w:szCs w:val="28"/>
         </w:rPr>
-        <w:t>L’errore 010, ovvero quando gli scarti superano in volume il valore di 200, viene gestito dall’FSMD, grazie ad un piccolo circuito.</w:t>
+        <w:lastRenderedPageBreak/>
+        <w:t xml:space="preserve">Ed infine </w:t>
+      </w:r>
+      <w:r>
+        <w:rPr>
+          <w:color w:val="000000" w:themeColor="text1"/>
+          <w:sz w:val="28"/>
+          <w:szCs w:val="28"/>
+        </w:rPr>
+        <w:t xml:space="preserve">L’errore </w:t>
+      </w:r>
+      <w:bookmarkStart w:id="0" w:name="_GoBack"/>
+      <w:bookmarkEnd w:id="0"/>
+      <w:r>
+        <w:rPr>
+          <w:color w:val="000000" w:themeColor="text1"/>
+          <w:sz w:val="28"/>
+          <w:szCs w:val="28"/>
+        </w:rPr>
+        <w:t>010, ovvero quando gli scarti superano in volume il valore di 200, viene gestito dall’FSMD, grazie ad un piccolo circuito.</w:t>
       </w:r>
     </w:p>
     <w:p>
@@ -791,22 +902,20 @@
           <w:szCs w:val="28"/>
         </w:rPr>
       </w:pPr>
-      <w:r>
+    </w:p>
+    <w:p>
+      <w:pPr>
+        <w:ind w:left="708"/>
         <w:rPr>
           <w:color w:val="000000" w:themeColor="text1"/>
           <w:sz w:val="28"/>
           <w:szCs w:val="28"/>
         </w:rPr>
-        <w:t>Tutti gli errori sono gestiti dall’FSMD, la quale sfrutta un circuito che somma i bit di errore generati dalla FSM, Datapath ed il circuito del Volume. Il suddetto circuito restituisce l’unico errore effettivamente verificatosi.</w:t>
-      </w:r>
-    </w:p>
-    <w:p>
-      <w:pPr>
-        <w:pStyle w:val="Paragrafoelenco"/>
-        <w:numPr>
-          <w:ilvl w:val="0"/>
-          <w:numId w:val="30"/>
-        </w:numPr>
+      </w:pPr>
+    </w:p>
+    <w:p>
+      <w:pPr>
+        <w:ind w:left="708"/>
         <w:rPr>
           <w:color w:val="5B0F21" w:themeColor="accent1" w:themeShade="80"/>
           <w:sz w:val="28"/>
@@ -837,7 +946,7 @@
           <w:sz w:val="28"/>
           <w:szCs w:val="28"/>
         </w:rPr>
-        <w:t xml:space="preserve">Per far fronte alla necessità di incorporare un segnale di reset, in grado di elaborare lo stato della macchina a partire dalla FSM, Datapath e </w:t>
+        <w:t>Per far fronte alla necessità di incorporare un segnale di reset, in grado di elaborare lo stato della macchina a partire dalla FSM, Datapath e presenza di errori</w:t>
       </w:r>
       <w:r>
         <w:rPr>
@@ -845,8 +954,7 @@
           <w:sz w:val="28"/>
           <w:szCs w:val="28"/>
         </w:rPr>
-        <w:lastRenderedPageBreak/>
-        <w:t>presenza di errori</w:t>
+        <w:t>,</w:t>
       </w:r>
       <w:r>
         <w:rPr>
@@ -854,7 +962,7 @@
           <w:sz w:val="28"/>
           <w:szCs w:val="28"/>
         </w:rPr>
-        <w:t>,</w:t>
+        <w:t xml:space="preserve"> si è deciso di creare un particolare registro</w:t>
       </w:r>
       <w:r>
         <w:rPr>
@@ -862,32 +970,24 @@
           <w:sz w:val="28"/>
           <w:szCs w:val="28"/>
         </w:rPr>
-        <w:t xml:space="preserve"> si è deciso di creare un particolare registro</w:t>
-      </w:r>
-      <w:r>
+        <w:t xml:space="preserve"> il quale gestisce in maniera efficiente lo stato di spegnimento della macchina.</w:t>
+      </w:r>
+    </w:p>
+    <w:p>
+      <w:pPr>
+        <w:ind w:left="708"/>
         <w:rPr>
           <w:color w:val="000000" w:themeColor="text1"/>
           <w:sz w:val="28"/>
           <w:szCs w:val="28"/>
         </w:rPr>
-        <w:t xml:space="preserve"> il quale gestisce in maniera efficiente lo stato di spegnimento della macchina.</w:t>
-      </w:r>
-    </w:p>
-    <w:p>
-      <w:pPr>
-        <w:ind w:left="708"/>
+      </w:pPr>
+      <w:r>
         <w:rPr>
           <w:color w:val="000000" w:themeColor="text1"/>
           <w:sz w:val="28"/>
           <w:szCs w:val="28"/>
         </w:rPr>
-      </w:pPr>
-      <w:r>
-        <w:rPr>
-          <w:color w:val="000000" w:themeColor="text1"/>
-          <w:sz w:val="28"/>
-          <w:szCs w:val="28"/>
-        </w:rPr>
         <w:t>Il registro in questione è capace di mettere in comunicazione il Datapath con l’FSM grazie al suo output, il quale rappresenta lo stato di on/off.</w:t>
       </w:r>
     </w:p>
@@ -964,7 +1064,7 @@
       </w:pPr>
     </w:p>
     <w:sectPr>
-      <w:footerReference w:type="default" r:id="rId12"/>
+      <w:footerReference w:type="default" r:id="rId13"/>
       <w:pgSz w:w="11907" w:h="16839" w:code="9"/>
       <w:pgMar w:top="1440" w:right="1440" w:bottom="1440" w:left="1440" w:header="720" w:footer="720" w:gutter="0"/>
       <w:cols w:space="720"/>
@@ -2317,6 +2417,7 @@
     <w:lsdException w:name="HTML Sample" w:semiHidden="1" w:unhideWhenUsed="1"/>
     <w:lsdException w:name="HTML Typewriter" w:semiHidden="1" w:unhideWhenUsed="1"/>
     <w:lsdException w:name="HTML Variable" w:semiHidden="1" w:unhideWhenUsed="1"/>
+    <w:lsdException w:name="Normal Table" w:semiHidden="1" w:unhideWhenUsed="1"/>
     <w:lsdException w:name="annotation subject" w:semiHidden="1" w:unhideWhenUsed="1"/>
     <w:lsdException w:name="No List" w:semiHidden="1" w:unhideWhenUsed="1"/>
     <w:lsdException w:name="Outline List 1" w:semiHidden="1" w:unhideWhenUsed="1"/>
@@ -2363,8 +2464,10 @@
     <w:lsdException w:name="Table Subtle 2" w:semiHidden="1" w:unhideWhenUsed="1"/>
     <w:lsdException w:name="Table Web 1" w:semiHidden="1" w:unhideWhenUsed="1"/>
     <w:lsdException w:name="Table Web 2" w:semiHidden="1" w:unhideWhenUsed="1"/>
+    <w:lsdException w:name="Table Web 3" w:semiHidden="1" w:unhideWhenUsed="1"/>
     <w:lsdException w:name="Balloon Text" w:semiHidden="1" w:unhideWhenUsed="1"/>
     <w:lsdException w:name="Table Grid" w:uiPriority="39"/>
+    <w:lsdException w:name="Table Theme" w:semiHidden="1" w:unhideWhenUsed="1"/>
     <w:lsdException w:name="Placeholder Text" w:semiHidden="1"/>
     <w:lsdException w:name="No Spacing" w:semiHidden="1" w:uiPriority="1" w:unhideWhenUsed="1" w:qFormat="1"/>
     <w:lsdException w:name="Light Shading" w:uiPriority="60"/>
@@ -3931,6 +4034,141 @@
 </file>
 
 <file path=customXml/item1.xml><?xml version="1.0" encoding="utf-8"?>
+<p:properties xmlns:p="http://schemas.microsoft.com/office/2006/metadata/properties" xmlns:xsi="http://www.w3.org/2001/XMLSchema-instance" xmlns:pc="http://schemas.microsoft.com/office/infopath/2007/PartnerControls">
+  <documentManagement>
+    <APDescription xmlns="4873beb7-5857-4685-be1f-d57550cc96cc" xsi:nil="true"/>
+    <AssetExpire xmlns="4873beb7-5857-4685-be1f-d57550cc96cc">2029-01-01T08:00:00+00:00</AssetExpire>
+    <CampaignTagsTaxHTField0 xmlns="4873beb7-5857-4685-be1f-d57550cc96cc">
+      <Terms xmlns="http://schemas.microsoft.com/office/infopath/2007/PartnerControls"/>
+    </CampaignTagsTaxHTField0>
+    <IntlLangReviewDate xmlns="4873beb7-5857-4685-be1f-d57550cc96cc" xsi:nil="true"/>
+    <TPFriendlyName xmlns="4873beb7-5857-4685-be1f-d57550cc96cc" xsi:nil="true"/>
+    <IntlLangReview xmlns="4873beb7-5857-4685-be1f-d57550cc96cc">false</IntlLangReview>
+    <LocLastLocAttemptVersionLookup xmlns="4873beb7-5857-4685-be1f-d57550cc96cc">856581</LocLastLocAttemptVersionLookup>
+    <PolicheckWords xmlns="4873beb7-5857-4685-be1f-d57550cc96cc" xsi:nil="true"/>
+    <SubmitterId xmlns="4873beb7-5857-4685-be1f-d57550cc96cc" xsi:nil="true"/>
+    <AcquiredFrom xmlns="4873beb7-5857-4685-be1f-d57550cc96cc">Internal MS</AcquiredFrom>
+    <EditorialStatus xmlns="4873beb7-5857-4685-be1f-d57550cc96cc">Complete</EditorialStatus>
+    <Markets xmlns="4873beb7-5857-4685-be1f-d57550cc96cc"/>
+    <OriginAsset xmlns="4873beb7-5857-4685-be1f-d57550cc96cc" xsi:nil="true"/>
+    <AssetStart xmlns="4873beb7-5857-4685-be1f-d57550cc96cc">2012-09-19T07:42:00+00:00</AssetStart>
+    <FriendlyTitle xmlns="4873beb7-5857-4685-be1f-d57550cc96cc" xsi:nil="true"/>
+    <MarketSpecific xmlns="4873beb7-5857-4685-be1f-d57550cc96cc">false</MarketSpecific>
+    <TPNamespace xmlns="4873beb7-5857-4685-be1f-d57550cc96cc" xsi:nil="true"/>
+    <PublishStatusLookup xmlns="4873beb7-5857-4685-be1f-d57550cc96cc">
+      <Value>1622610</Value>
+    </PublishStatusLookup>
+    <APAuthor xmlns="4873beb7-5857-4685-be1f-d57550cc96cc">
+      <UserInfo>
+        <DisplayName>REDMOND\v-aptall</DisplayName>
+        <AccountId>2566</AccountId>
+        <AccountType/>
+      </UserInfo>
+    </APAuthor>
+    <TPCommandLine xmlns="4873beb7-5857-4685-be1f-d57550cc96cc" xsi:nil="true"/>
+    <IntlLangReviewer xmlns="4873beb7-5857-4685-be1f-d57550cc96cc" xsi:nil="true"/>
+    <OpenTemplate xmlns="4873beb7-5857-4685-be1f-d57550cc96cc">true</OpenTemplate>
+    <CSXSubmissionDate xmlns="4873beb7-5857-4685-be1f-d57550cc96cc" xsi:nil="true"/>
+    <TaxCatchAll xmlns="4873beb7-5857-4685-be1f-d57550cc96cc"/>
+    <Manager xmlns="4873beb7-5857-4685-be1f-d57550cc96cc" xsi:nil="true"/>
+    <NumericId xmlns="4873beb7-5857-4685-be1f-d57550cc96cc" xsi:nil="true"/>
+    <ParentAssetId xmlns="4873beb7-5857-4685-be1f-d57550cc96cc" xsi:nil="true"/>
+    <OriginalSourceMarket xmlns="4873beb7-5857-4685-be1f-d57550cc96cc" xsi:nil="true"/>
+    <ApprovalStatus xmlns="4873beb7-5857-4685-be1f-d57550cc96cc">InProgress</ApprovalStatus>
+    <TPComponent xmlns="4873beb7-5857-4685-be1f-d57550cc96cc" xsi:nil="true"/>
+    <EditorialTags xmlns="4873beb7-5857-4685-be1f-d57550cc96cc" xsi:nil="true"/>
+    <TPExecutable xmlns="4873beb7-5857-4685-be1f-d57550cc96cc" xsi:nil="true"/>
+    <TPLaunchHelpLink xmlns="4873beb7-5857-4685-be1f-d57550cc96cc" xsi:nil="true"/>
+    <LocComments xmlns="4873beb7-5857-4685-be1f-d57550cc96cc" xsi:nil="true"/>
+    <LocRecommendedHandoff xmlns="4873beb7-5857-4685-be1f-d57550cc96cc" xsi:nil="true"/>
+    <SourceTitle xmlns="4873beb7-5857-4685-be1f-d57550cc96cc" xsi:nil="true"/>
+    <CSXUpdate xmlns="4873beb7-5857-4685-be1f-d57550cc96cc">false</CSXUpdate>
+    <IntlLocPriority xmlns="4873beb7-5857-4685-be1f-d57550cc96cc" xsi:nil="true"/>
+    <UAProjectedTotalWords xmlns="4873beb7-5857-4685-be1f-d57550cc96cc" xsi:nil="true"/>
+    <AssetType xmlns="4873beb7-5857-4685-be1f-d57550cc96cc">TP</AssetType>
+    <MachineTranslated xmlns="4873beb7-5857-4685-be1f-d57550cc96cc">false</MachineTranslated>
+    <OutputCachingOn xmlns="4873beb7-5857-4685-be1f-d57550cc96cc">false</OutputCachingOn>
+    <TemplateStatus xmlns="4873beb7-5857-4685-be1f-d57550cc96cc">Complete</TemplateStatus>
+    <IsSearchable xmlns="4873beb7-5857-4685-be1f-d57550cc96cc">true</IsSearchable>
+    <ContentItem xmlns="4873beb7-5857-4685-be1f-d57550cc96cc" xsi:nil="true"/>
+    <HandoffToMSDN xmlns="4873beb7-5857-4685-be1f-d57550cc96cc" xsi:nil="true"/>
+    <ShowIn xmlns="4873beb7-5857-4685-be1f-d57550cc96cc">Show everywhere</ShowIn>
+    <ThumbnailAssetId xmlns="4873beb7-5857-4685-be1f-d57550cc96cc" xsi:nil="true"/>
+    <UALocComments xmlns="4873beb7-5857-4685-be1f-d57550cc96cc" xsi:nil="true"/>
+    <UALocRecommendation xmlns="4873beb7-5857-4685-be1f-d57550cc96cc">Localize</UALocRecommendation>
+    <LastModifiedDateTime xmlns="4873beb7-5857-4685-be1f-d57550cc96cc" xsi:nil="true"/>
+    <LegacyData xmlns="4873beb7-5857-4685-be1f-d57550cc96cc" xsi:nil="true"/>
+    <LocManualTestRequired xmlns="4873beb7-5857-4685-be1f-d57550cc96cc">false</LocManualTestRequired>
+    <LocMarketGroupTiers2 xmlns="4873beb7-5857-4685-be1f-d57550cc96cc" xsi:nil="true"/>
+    <ClipArtFilename xmlns="4873beb7-5857-4685-be1f-d57550cc96cc" xsi:nil="true"/>
+    <TPApplication xmlns="4873beb7-5857-4685-be1f-d57550cc96cc" xsi:nil="true"/>
+    <CSXHash xmlns="4873beb7-5857-4685-be1f-d57550cc96cc" xsi:nil="true"/>
+    <DirectSourceMarket xmlns="4873beb7-5857-4685-be1f-d57550cc96cc" xsi:nil="true"/>
+    <PrimaryImageGen xmlns="4873beb7-5857-4685-be1f-d57550cc96cc">true</PrimaryImageGen>
+    <PlannedPubDate xmlns="4873beb7-5857-4685-be1f-d57550cc96cc" xsi:nil="true"/>
+    <CSXSubmissionMarket xmlns="4873beb7-5857-4685-be1f-d57550cc96cc" xsi:nil="true"/>
+    <Downloads xmlns="4873beb7-5857-4685-be1f-d57550cc96cc">0</Downloads>
+    <ArtSampleDocs xmlns="4873beb7-5857-4685-be1f-d57550cc96cc" xsi:nil="true"/>
+    <TrustLevel xmlns="4873beb7-5857-4685-be1f-d57550cc96cc">1 Microsoft Managed Content</TrustLevel>
+    <BlockPublish xmlns="4873beb7-5857-4685-be1f-d57550cc96cc">false</BlockPublish>
+    <TPLaunchHelpLinkType xmlns="4873beb7-5857-4685-be1f-d57550cc96cc">Template</TPLaunchHelpLinkType>
+    <LocalizationTagsTaxHTField0 xmlns="4873beb7-5857-4685-be1f-d57550cc96cc">
+      <Terms xmlns="http://schemas.microsoft.com/office/infopath/2007/PartnerControls"/>
+    </LocalizationTagsTaxHTField0>
+    <BusinessGroup xmlns="4873beb7-5857-4685-be1f-d57550cc96cc" xsi:nil="true"/>
+    <Providers xmlns="4873beb7-5857-4685-be1f-d57550cc96cc" xsi:nil="true"/>
+    <TemplateTemplateType xmlns="4873beb7-5857-4685-be1f-d57550cc96cc">Word Document Template</TemplateTemplateType>
+    <TimesCloned xmlns="4873beb7-5857-4685-be1f-d57550cc96cc" xsi:nil="true"/>
+    <TPAppVersion xmlns="4873beb7-5857-4685-be1f-d57550cc96cc" xsi:nil="true"/>
+    <VoteCount xmlns="4873beb7-5857-4685-be1f-d57550cc96cc" xsi:nil="true"/>
+    <AverageRating xmlns="4873beb7-5857-4685-be1f-d57550cc96cc" xsi:nil="true"/>
+    <FeatureTagsTaxHTField0 xmlns="4873beb7-5857-4685-be1f-d57550cc96cc">
+      <Terms xmlns="http://schemas.microsoft.com/office/infopath/2007/PartnerControls"/>
+    </FeatureTagsTaxHTField0>
+    <Provider xmlns="4873beb7-5857-4685-be1f-d57550cc96cc" xsi:nil="true"/>
+    <UACurrentWords xmlns="4873beb7-5857-4685-be1f-d57550cc96cc" xsi:nil="true"/>
+    <AssetId xmlns="4873beb7-5857-4685-be1f-d57550cc96cc">TP103457714</AssetId>
+    <TPClientViewer xmlns="4873beb7-5857-4685-be1f-d57550cc96cc" xsi:nil="true"/>
+    <DSATActionTaken xmlns="4873beb7-5857-4685-be1f-d57550cc96cc" xsi:nil="true"/>
+    <APEditor xmlns="4873beb7-5857-4685-be1f-d57550cc96cc">
+      <UserInfo>
+        <DisplayName/>
+        <AccountId xsi:nil="true"/>
+        <AccountType/>
+      </UserInfo>
+    </APEditor>
+    <TPInstallLocation xmlns="4873beb7-5857-4685-be1f-d57550cc96cc" xsi:nil="true"/>
+    <OOCacheId xmlns="4873beb7-5857-4685-be1f-d57550cc96cc" xsi:nil="true"/>
+    <IsDeleted xmlns="4873beb7-5857-4685-be1f-d57550cc96cc">false</IsDeleted>
+    <PublishTargets xmlns="4873beb7-5857-4685-be1f-d57550cc96cc">OfficeOnlineVNext</PublishTargets>
+    <ApprovalLog xmlns="4873beb7-5857-4685-be1f-d57550cc96cc" xsi:nil="true"/>
+    <BugNumber xmlns="4873beb7-5857-4685-be1f-d57550cc96cc" xsi:nil="true"/>
+    <CrawlForDependencies xmlns="4873beb7-5857-4685-be1f-d57550cc96cc">false</CrawlForDependencies>
+    <InternalTagsTaxHTField0 xmlns="4873beb7-5857-4685-be1f-d57550cc96cc">
+      <Terms xmlns="http://schemas.microsoft.com/office/infopath/2007/PartnerControls"/>
+    </InternalTagsTaxHTField0>
+    <LastHandOff xmlns="4873beb7-5857-4685-be1f-d57550cc96cc" xsi:nil="true"/>
+    <Milestone xmlns="4873beb7-5857-4685-be1f-d57550cc96cc" xsi:nil="true"/>
+    <OriginalRelease xmlns="4873beb7-5857-4685-be1f-d57550cc96cc">15</OriginalRelease>
+    <RecommendationsModifier xmlns="4873beb7-5857-4685-be1f-d57550cc96cc" xsi:nil="true"/>
+    <ScenarioTagsTaxHTField0 xmlns="4873beb7-5857-4685-be1f-d57550cc96cc">
+      <Terms xmlns="http://schemas.microsoft.com/office/infopath/2007/PartnerControls"/>
+    </ScenarioTagsTaxHTField0>
+    <UANotes xmlns="4873beb7-5857-4685-be1f-d57550cc96cc" xsi:nil="true"/>
+  </documentManagement>
+</p:properties>
+</file>
+
+<file path=customXml/item2.xml><?xml version="1.0" encoding="utf-8"?>
+<?mso-contentType ?>
+<FormTemplates xmlns="http://schemas.microsoft.com/sharepoint/v3/contenttype/forms">
+  <Display>DocumentLibraryForm</Display>
+  <Edit>AssetEditForm</Edit>
+  <New>DocumentLibraryForm</New>
+</FormTemplates>
+</file>
+
+<file path=customXml/item3.xml><?xml version="1.0" encoding="utf-8"?>
 <ct:contentTypeSchema xmlns:ct="http://schemas.microsoft.com/office/2006/metadata/contentType" xmlns:ma="http://schemas.microsoft.com/office/2006/metadata/properties/metaAttributes" ct:_="" ma:_="" ma:contentTypeName="TemplateFile" ma:contentTypeID="0x0101006EDDDB5EE6D98C44930B742096920B300400F5B6D36B3EF94B4E9A635CDF2A18F5B8" ma:contentTypeVersion="72" ma:contentTypeDescription="Create a new document." ma:contentTypeScope="" ma:versionID="a23e56308344d904b51738559c3d67c9">
   <xsd:schema xmlns:xsd="http://www.w3.org/2001/XMLSchema" xmlns:xs="http://www.w3.org/2001/XMLSchema" xmlns:p="http://schemas.microsoft.com/office/2006/metadata/properties" xmlns:ns2="4873beb7-5857-4685-be1f-d57550cc96cc" targetNamespace="http://schemas.microsoft.com/office/2006/metadata/properties" ma:root="true" ma:fieldsID="cd0908cc4600e77bf5da051303e00c8d" ns2:_="">
     <xsd:import namespace="4873beb7-5857-4685-be1f-d57550cc96cc"/>
@@ -4970,146 +5208,29 @@
 </ct:contentTypeSchema>
 </file>
 
-<file path=customXml/item2.xml><?xml version="1.0" encoding="utf-8"?>
-<?mso-contentType ?>
-<FormTemplates xmlns="http://schemas.microsoft.com/sharepoint/v3/contenttype/forms">
-  <Display>DocumentLibraryForm</Display>
-  <Edit>AssetEditForm</Edit>
-  <New>DocumentLibraryForm</New>
-</FormTemplates>
-</file>
-
-<file path=customXml/item3.xml><?xml version="1.0" encoding="utf-8"?>
-<p:properties xmlns:p="http://schemas.microsoft.com/office/2006/metadata/properties" xmlns:xsi="http://www.w3.org/2001/XMLSchema-instance" xmlns:pc="http://schemas.microsoft.com/office/infopath/2007/PartnerControls">
-  <documentManagement>
-    <APDescription xmlns="4873beb7-5857-4685-be1f-d57550cc96cc" xsi:nil="true"/>
-    <AssetExpire xmlns="4873beb7-5857-4685-be1f-d57550cc96cc">2029-01-01T08:00:00+00:00</AssetExpire>
-    <CampaignTagsTaxHTField0 xmlns="4873beb7-5857-4685-be1f-d57550cc96cc">
-      <Terms xmlns="http://schemas.microsoft.com/office/infopath/2007/PartnerControls"/>
-    </CampaignTagsTaxHTField0>
-    <IntlLangReviewDate xmlns="4873beb7-5857-4685-be1f-d57550cc96cc" xsi:nil="true"/>
-    <TPFriendlyName xmlns="4873beb7-5857-4685-be1f-d57550cc96cc" xsi:nil="true"/>
-    <IntlLangReview xmlns="4873beb7-5857-4685-be1f-d57550cc96cc">false</IntlLangReview>
-    <LocLastLocAttemptVersionLookup xmlns="4873beb7-5857-4685-be1f-d57550cc96cc">856581</LocLastLocAttemptVersionLookup>
-    <PolicheckWords xmlns="4873beb7-5857-4685-be1f-d57550cc96cc" xsi:nil="true"/>
-    <SubmitterId xmlns="4873beb7-5857-4685-be1f-d57550cc96cc" xsi:nil="true"/>
-    <AcquiredFrom xmlns="4873beb7-5857-4685-be1f-d57550cc96cc">Internal MS</AcquiredFrom>
-    <EditorialStatus xmlns="4873beb7-5857-4685-be1f-d57550cc96cc">Complete</EditorialStatus>
-    <Markets xmlns="4873beb7-5857-4685-be1f-d57550cc96cc"/>
-    <OriginAsset xmlns="4873beb7-5857-4685-be1f-d57550cc96cc" xsi:nil="true"/>
-    <AssetStart xmlns="4873beb7-5857-4685-be1f-d57550cc96cc">2012-09-19T07:42:00+00:00</AssetStart>
-    <FriendlyTitle xmlns="4873beb7-5857-4685-be1f-d57550cc96cc" xsi:nil="true"/>
-    <MarketSpecific xmlns="4873beb7-5857-4685-be1f-d57550cc96cc">false</MarketSpecific>
-    <TPNamespace xmlns="4873beb7-5857-4685-be1f-d57550cc96cc" xsi:nil="true"/>
-    <PublishStatusLookup xmlns="4873beb7-5857-4685-be1f-d57550cc96cc">
-      <Value>1622610</Value>
-    </PublishStatusLookup>
-    <APAuthor xmlns="4873beb7-5857-4685-be1f-d57550cc96cc">
-      <UserInfo>
-        <DisplayName>REDMOND\v-aptall</DisplayName>
-        <AccountId>2566</AccountId>
-        <AccountType/>
-      </UserInfo>
-    </APAuthor>
-    <TPCommandLine xmlns="4873beb7-5857-4685-be1f-d57550cc96cc" xsi:nil="true"/>
-    <IntlLangReviewer xmlns="4873beb7-5857-4685-be1f-d57550cc96cc" xsi:nil="true"/>
-    <OpenTemplate xmlns="4873beb7-5857-4685-be1f-d57550cc96cc">true</OpenTemplate>
-    <CSXSubmissionDate xmlns="4873beb7-5857-4685-be1f-d57550cc96cc" xsi:nil="true"/>
-    <TaxCatchAll xmlns="4873beb7-5857-4685-be1f-d57550cc96cc"/>
-    <Manager xmlns="4873beb7-5857-4685-be1f-d57550cc96cc" xsi:nil="true"/>
-    <NumericId xmlns="4873beb7-5857-4685-be1f-d57550cc96cc" xsi:nil="true"/>
-    <ParentAssetId xmlns="4873beb7-5857-4685-be1f-d57550cc96cc" xsi:nil="true"/>
-    <OriginalSourceMarket xmlns="4873beb7-5857-4685-be1f-d57550cc96cc" xsi:nil="true"/>
-    <ApprovalStatus xmlns="4873beb7-5857-4685-be1f-d57550cc96cc">InProgress</ApprovalStatus>
-    <TPComponent xmlns="4873beb7-5857-4685-be1f-d57550cc96cc" xsi:nil="true"/>
-    <EditorialTags xmlns="4873beb7-5857-4685-be1f-d57550cc96cc" xsi:nil="true"/>
-    <TPExecutable xmlns="4873beb7-5857-4685-be1f-d57550cc96cc" xsi:nil="true"/>
-    <TPLaunchHelpLink xmlns="4873beb7-5857-4685-be1f-d57550cc96cc" xsi:nil="true"/>
-    <LocComments xmlns="4873beb7-5857-4685-be1f-d57550cc96cc" xsi:nil="true"/>
-    <LocRecommendedHandoff xmlns="4873beb7-5857-4685-be1f-d57550cc96cc" xsi:nil="true"/>
-    <SourceTitle xmlns="4873beb7-5857-4685-be1f-d57550cc96cc" xsi:nil="true"/>
-    <CSXUpdate xmlns="4873beb7-5857-4685-be1f-d57550cc96cc">false</CSXUpdate>
-    <IntlLocPriority xmlns="4873beb7-5857-4685-be1f-d57550cc96cc" xsi:nil="true"/>
-    <UAProjectedTotalWords xmlns="4873beb7-5857-4685-be1f-d57550cc96cc" xsi:nil="true"/>
-    <AssetType xmlns="4873beb7-5857-4685-be1f-d57550cc96cc">TP</AssetType>
-    <MachineTranslated xmlns="4873beb7-5857-4685-be1f-d57550cc96cc">false</MachineTranslated>
-    <OutputCachingOn xmlns="4873beb7-5857-4685-be1f-d57550cc96cc">false</OutputCachingOn>
-    <TemplateStatus xmlns="4873beb7-5857-4685-be1f-d57550cc96cc">Complete</TemplateStatus>
-    <IsSearchable xmlns="4873beb7-5857-4685-be1f-d57550cc96cc">true</IsSearchable>
-    <ContentItem xmlns="4873beb7-5857-4685-be1f-d57550cc96cc" xsi:nil="true"/>
-    <HandoffToMSDN xmlns="4873beb7-5857-4685-be1f-d57550cc96cc" xsi:nil="true"/>
-    <ShowIn xmlns="4873beb7-5857-4685-be1f-d57550cc96cc">Show everywhere</ShowIn>
-    <ThumbnailAssetId xmlns="4873beb7-5857-4685-be1f-d57550cc96cc" xsi:nil="true"/>
-    <UALocComments xmlns="4873beb7-5857-4685-be1f-d57550cc96cc" xsi:nil="true"/>
-    <UALocRecommendation xmlns="4873beb7-5857-4685-be1f-d57550cc96cc">Localize</UALocRecommendation>
-    <LastModifiedDateTime xmlns="4873beb7-5857-4685-be1f-d57550cc96cc" xsi:nil="true"/>
-    <LegacyData xmlns="4873beb7-5857-4685-be1f-d57550cc96cc" xsi:nil="true"/>
-    <LocManualTestRequired xmlns="4873beb7-5857-4685-be1f-d57550cc96cc">false</LocManualTestRequired>
-    <LocMarketGroupTiers2 xmlns="4873beb7-5857-4685-be1f-d57550cc96cc" xsi:nil="true"/>
-    <ClipArtFilename xmlns="4873beb7-5857-4685-be1f-d57550cc96cc" xsi:nil="true"/>
-    <TPApplication xmlns="4873beb7-5857-4685-be1f-d57550cc96cc" xsi:nil="true"/>
-    <CSXHash xmlns="4873beb7-5857-4685-be1f-d57550cc96cc" xsi:nil="true"/>
-    <DirectSourceMarket xmlns="4873beb7-5857-4685-be1f-d57550cc96cc" xsi:nil="true"/>
-    <PrimaryImageGen xmlns="4873beb7-5857-4685-be1f-d57550cc96cc">true</PrimaryImageGen>
-    <PlannedPubDate xmlns="4873beb7-5857-4685-be1f-d57550cc96cc" xsi:nil="true"/>
-    <CSXSubmissionMarket xmlns="4873beb7-5857-4685-be1f-d57550cc96cc" xsi:nil="true"/>
-    <Downloads xmlns="4873beb7-5857-4685-be1f-d57550cc96cc">0</Downloads>
-    <ArtSampleDocs xmlns="4873beb7-5857-4685-be1f-d57550cc96cc" xsi:nil="true"/>
-    <TrustLevel xmlns="4873beb7-5857-4685-be1f-d57550cc96cc">1 Microsoft Managed Content</TrustLevel>
-    <BlockPublish xmlns="4873beb7-5857-4685-be1f-d57550cc96cc">false</BlockPublish>
-    <TPLaunchHelpLinkType xmlns="4873beb7-5857-4685-be1f-d57550cc96cc">Template</TPLaunchHelpLinkType>
-    <LocalizationTagsTaxHTField0 xmlns="4873beb7-5857-4685-be1f-d57550cc96cc">
-      <Terms xmlns="http://schemas.microsoft.com/office/infopath/2007/PartnerControls"/>
-    </LocalizationTagsTaxHTField0>
-    <BusinessGroup xmlns="4873beb7-5857-4685-be1f-d57550cc96cc" xsi:nil="true"/>
-    <Providers xmlns="4873beb7-5857-4685-be1f-d57550cc96cc" xsi:nil="true"/>
-    <TemplateTemplateType xmlns="4873beb7-5857-4685-be1f-d57550cc96cc">Word Document Template</TemplateTemplateType>
-    <TimesCloned xmlns="4873beb7-5857-4685-be1f-d57550cc96cc" xsi:nil="true"/>
-    <TPAppVersion xmlns="4873beb7-5857-4685-be1f-d57550cc96cc" xsi:nil="true"/>
-    <VoteCount xmlns="4873beb7-5857-4685-be1f-d57550cc96cc" xsi:nil="true"/>
-    <AverageRating xmlns="4873beb7-5857-4685-be1f-d57550cc96cc" xsi:nil="true"/>
-    <FeatureTagsTaxHTField0 xmlns="4873beb7-5857-4685-be1f-d57550cc96cc">
-      <Terms xmlns="http://schemas.microsoft.com/office/infopath/2007/PartnerControls"/>
-    </FeatureTagsTaxHTField0>
-    <Provider xmlns="4873beb7-5857-4685-be1f-d57550cc96cc" xsi:nil="true"/>
-    <UACurrentWords xmlns="4873beb7-5857-4685-be1f-d57550cc96cc" xsi:nil="true"/>
-    <AssetId xmlns="4873beb7-5857-4685-be1f-d57550cc96cc">TP103457714</AssetId>
-    <TPClientViewer xmlns="4873beb7-5857-4685-be1f-d57550cc96cc" xsi:nil="true"/>
-    <DSATActionTaken xmlns="4873beb7-5857-4685-be1f-d57550cc96cc" xsi:nil="true"/>
-    <APEditor xmlns="4873beb7-5857-4685-be1f-d57550cc96cc">
-      <UserInfo>
-        <DisplayName/>
-        <AccountId xsi:nil="true"/>
-        <AccountType/>
-      </UserInfo>
-    </APEditor>
-    <TPInstallLocation xmlns="4873beb7-5857-4685-be1f-d57550cc96cc" xsi:nil="true"/>
-    <OOCacheId xmlns="4873beb7-5857-4685-be1f-d57550cc96cc" xsi:nil="true"/>
-    <IsDeleted xmlns="4873beb7-5857-4685-be1f-d57550cc96cc">false</IsDeleted>
-    <PublishTargets xmlns="4873beb7-5857-4685-be1f-d57550cc96cc">OfficeOnlineVNext</PublishTargets>
-    <ApprovalLog xmlns="4873beb7-5857-4685-be1f-d57550cc96cc" xsi:nil="true"/>
-    <BugNumber xmlns="4873beb7-5857-4685-be1f-d57550cc96cc" xsi:nil="true"/>
-    <CrawlForDependencies xmlns="4873beb7-5857-4685-be1f-d57550cc96cc">false</CrawlForDependencies>
-    <InternalTagsTaxHTField0 xmlns="4873beb7-5857-4685-be1f-d57550cc96cc">
-      <Terms xmlns="http://schemas.microsoft.com/office/infopath/2007/PartnerControls"/>
-    </InternalTagsTaxHTField0>
-    <LastHandOff xmlns="4873beb7-5857-4685-be1f-d57550cc96cc" xsi:nil="true"/>
-    <Milestone xmlns="4873beb7-5857-4685-be1f-d57550cc96cc" xsi:nil="true"/>
-    <OriginalRelease xmlns="4873beb7-5857-4685-be1f-d57550cc96cc">15</OriginalRelease>
-    <RecommendationsModifier xmlns="4873beb7-5857-4685-be1f-d57550cc96cc" xsi:nil="true"/>
-    <ScenarioTagsTaxHTField0 xmlns="4873beb7-5857-4685-be1f-d57550cc96cc">
-      <Terms xmlns="http://schemas.microsoft.com/office/infopath/2007/PartnerControls"/>
-    </ScenarioTagsTaxHTField0>
-    <UANotes xmlns="4873beb7-5857-4685-be1f-d57550cc96cc" xsi:nil="true"/>
-  </documentManagement>
-</p:properties>
-</file>
-
 <file path=customXml/item4.xml><?xml version="1.0" encoding="utf-8"?>
 <b:Sources xmlns:b="http://schemas.openxmlformats.org/officeDocument/2006/bibliography" xmlns="http://schemas.openxmlformats.org/officeDocument/2006/bibliography" SelectedStyle="\APASixthEditionOfficeOnline.xsl" StyleName="APA" Version="6"/>
 </file>
 
 <file path=customXml/itemProps1.xml><?xml version="1.0" encoding="utf-8"?>
+<ds:datastoreItem xmlns:ds="http://schemas.openxmlformats.org/officeDocument/2006/customXml" ds:itemID="{63671810-3EF7-4C8E-BCBA-248ABE2BAB39}">
+  <ds:schemaRefs>
+    <ds:schemaRef ds:uri="http://schemas.microsoft.com/office/2006/metadata/properties"/>
+    <ds:schemaRef ds:uri="http://schemas.microsoft.com/office/infopath/2007/PartnerControls"/>
+    <ds:schemaRef ds:uri="4873beb7-5857-4685-be1f-d57550cc96cc"/>
+  </ds:schemaRefs>
+</ds:datastoreItem>
+</file>
+
+<file path=customXml/itemProps2.xml><?xml version="1.0" encoding="utf-8"?>
+<ds:datastoreItem xmlns:ds="http://schemas.openxmlformats.org/officeDocument/2006/customXml" ds:itemID="{499EA1EC-B023-4266-9865-E1EDA122A8C9}">
+  <ds:schemaRefs>
+    <ds:schemaRef ds:uri="http://schemas.microsoft.com/sharepoint/v3/contenttype/forms"/>
+  </ds:schemaRefs>
+</ds:datastoreItem>
+</file>
+
+<file path=customXml/itemProps3.xml><?xml version="1.0" encoding="utf-8"?>
 <ds:datastoreItem xmlns:ds="http://schemas.openxmlformats.org/officeDocument/2006/customXml" ds:itemID="{9332E30D-EFB4-40E8-AB8F-C2E02C2E75EB}">
   <ds:schemaRefs>
     <ds:schemaRef ds:uri="http://schemas.microsoft.com/office/2006/metadata/contentType"/>
@@ -5127,26 +5248,8 @@
 </ds:datastoreItem>
 </file>
 
-<file path=customXml/itemProps2.xml><?xml version="1.0" encoding="utf-8"?>
-<ds:datastoreItem xmlns:ds="http://schemas.openxmlformats.org/officeDocument/2006/customXml" ds:itemID="{499EA1EC-B023-4266-9865-E1EDA122A8C9}">
-  <ds:schemaRefs>
-    <ds:schemaRef ds:uri="http://schemas.microsoft.com/sharepoint/v3/contenttype/forms"/>
-  </ds:schemaRefs>
-</ds:datastoreItem>
-</file>
-
-<file path=customXml/itemProps3.xml><?xml version="1.0" encoding="utf-8"?>
-<ds:datastoreItem xmlns:ds="http://schemas.openxmlformats.org/officeDocument/2006/customXml" ds:itemID="{63671810-3EF7-4C8E-BCBA-248ABE2BAB39}">
-  <ds:schemaRefs>
-    <ds:schemaRef ds:uri="http://schemas.microsoft.com/office/2006/metadata/properties"/>
-    <ds:schemaRef ds:uri="http://schemas.microsoft.com/office/infopath/2007/PartnerControls"/>
-    <ds:schemaRef ds:uri="4873beb7-5857-4685-be1f-d57550cc96cc"/>
-  </ds:schemaRefs>
-</ds:datastoreItem>
-</file>
-
 <file path=customXml/itemProps4.xml><?xml version="1.0" encoding="utf-8"?>
-<ds:datastoreItem xmlns:ds="http://schemas.openxmlformats.org/officeDocument/2006/customXml" ds:itemID="{B769B620-AA9E-8F43-ACB0-CA6461899314}">
+<ds:datastoreItem xmlns:ds="http://schemas.openxmlformats.org/officeDocument/2006/customXml" ds:itemID="{733F4B1B-618B-2341-87C7-5588A914DBB4}">
   <ds:schemaRefs>
     <ds:schemaRef ds:uri="http://schemas.openxmlformats.org/officeDocument/2006/bibliography"/>
   </ds:schemaRefs>

</xml_diff>

<commit_message>
inserito datapath in relazione
</commit_message>
<xml_diff>
--- a/Relazione.docx
+++ b/Relazione.docx
@@ -293,15 +293,10 @@
     </w:p>
     <w:p>
       <w:pPr>
-        <w:rPr>
-          <w:sz w:val="28"/>
-          <w:szCs w:val="28"/>
-        </w:rPr>
-      </w:pPr>
-    </w:p>
-    <w:p>
-      <w:pPr>
         <w:pStyle w:val="Titolo1"/>
+        <w:pBdr>
+          <w:bottom w:val="single" w:sz="4" w:space="0" w:color="B71E42" w:themeColor="accent1"/>
+        </w:pBdr>
         <w:rPr>
           <w:color w:val="0070C0"/>
         </w:rPr>
@@ -310,6 +305,7 @@
         <w:rPr>
           <w:color w:val="0070C0"/>
         </w:rPr>
+        <w:lastRenderedPageBreak/>
         <w:t>Architettura del Datapath</w:t>
       </w:r>
     </w:p>
@@ -322,10 +318,65 @@
       </w:pPr>
       <w:r>
         <w:rPr>
-          <w:sz w:val="28"/>
-          <w:szCs w:val="28"/>
-        </w:rPr>
-        <w:t>Disegno</w:t>
+          <w:noProof/>
+          <w:sz w:val="28"/>
+          <w:szCs w:val="28"/>
+        </w:rPr>
+        <w:drawing>
+          <wp:anchor distT="0" distB="0" distL="114300" distR="114300" simplePos="0" relativeHeight="251658240" behindDoc="0" locked="0" layoutInCell="1" allowOverlap="1">
+            <wp:simplePos x="0" y="0"/>
+            <wp:positionH relativeFrom="margin">
+              <wp:posOffset>-1240790</wp:posOffset>
+            </wp:positionH>
+            <wp:positionV relativeFrom="margin">
+              <wp:posOffset>544195</wp:posOffset>
+            </wp:positionV>
+            <wp:extent cx="8033385" cy="7543800"/>
+            <wp:effectExtent l="0" t="0" r="5715" b="0"/>
+            <wp:wrapSquare wrapText="bothSides"/>
+            <wp:docPr id="4" name="Immagine 4"/>
+            <wp:cNvGraphicFramePr>
+              <a:graphicFrameLocks xmlns:a="http://schemas.openxmlformats.org/drawingml/2006/main"/>
+            </wp:cNvGraphicFramePr>
+            <a:graphic xmlns:a="http://schemas.openxmlformats.org/drawingml/2006/main">
+              <a:graphicData uri="http://schemas.openxmlformats.org/drawingml/2006/picture">
+                <pic:pic xmlns:pic="http://schemas.openxmlformats.org/drawingml/2006/picture">
+                  <pic:nvPicPr>
+                    <pic:cNvPr id="4" name="Datapath.pdf"/>
+                    <pic:cNvPicPr preferRelativeResize="0"/>
+                  </pic:nvPicPr>
+                  <pic:blipFill>
+                    <a:blip r:embed="rId12">
+                      <a:extLst>
+                        <a:ext uri="{28A0092B-C50C-407E-A947-70E740481C1C}">
+                          <a14:useLocalDpi xmlns:a14="http://schemas.microsoft.com/office/drawing/2010/main" val="0"/>
+                        </a:ext>
+                      </a:extLst>
+                    </a:blip>
+                    <a:stretch>
+                      <a:fillRect/>
+                    </a:stretch>
+                  </pic:blipFill>
+                  <pic:spPr>
+                    <a:xfrm>
+                      <a:off x="0" y="0"/>
+                      <a:ext cx="8033385" cy="7543800"/>
+                    </a:xfrm>
+                    <a:prstGeom prst="rect">
+                      <a:avLst/>
+                    </a:prstGeom>
+                  </pic:spPr>
+                </pic:pic>
+              </a:graphicData>
+            </a:graphic>
+            <wp14:sizeRelH relativeFrom="margin">
+              <wp14:pctWidth>0</wp14:pctWidth>
+            </wp14:sizeRelH>
+            <wp14:sizeRelV relativeFrom="margin">
+              <wp14:pctHeight>0</wp14:pctHeight>
+            </wp14:sizeRelV>
+          </wp:anchor>
+        </w:drawing>
       </w:r>
     </w:p>
     <w:p>
@@ -338,6 +389,14 @@
     </w:p>
     <w:p>
       <w:pPr>
+        <w:rPr>
+          <w:sz w:val="28"/>
+          <w:szCs w:val="28"/>
+        </w:rPr>
+      </w:pPr>
+    </w:p>
+    <w:p>
+      <w:pPr>
         <w:pStyle w:val="Titolo1"/>
         <w:rPr>
           <w:color w:val="0070C0"/>
@@ -347,6 +406,7 @@
         <w:rPr>
           <w:color w:val="0070C0"/>
         </w:rPr>
+        <w:lastRenderedPageBreak/>
         <w:t>Statistiche del circuito prima e dopo l’ottimizzazione</w:t>
       </w:r>
     </w:p>
@@ -500,7 +560,7 @@
                     <pic:cNvPicPr/>
                   </pic:nvPicPr>
                   <pic:blipFill>
-                    <a:blip r:embed="rId12">
+                    <a:blip r:embed="rId13">
                       <a:extLst>
                         <a:ext uri="{28A0092B-C50C-407E-A947-70E740481C1C}">
                           <a14:useLocalDpi xmlns:a14="http://schemas.microsoft.com/office/drawing/2010/main" val="0"/>
@@ -568,6 +628,8 @@
           <w:szCs w:val="28"/>
         </w:rPr>
       </w:pPr>
+      <w:bookmarkStart w:id="0" w:name="_GoBack"/>
+      <w:bookmarkEnd w:id="0"/>
     </w:p>
     <w:p>
       <w:pPr>
@@ -580,6 +642,7 @@
         <w:rPr>
           <w:color w:val="0070C0"/>
         </w:rPr>
+        <w:lastRenderedPageBreak/>
         <w:t>Scelte progettuali fatte</w:t>
       </w:r>
     </w:p>
@@ -641,8 +704,6 @@
         </w:rPr>
         <w:t>o</w:t>
       </w:r>
-      <w:bookmarkStart w:id="0" w:name="_GoBack"/>
-      <w:bookmarkEnd w:id="0"/>
       <w:r>
         <w:rPr>
           <w:sz w:val="28"/>
@@ -855,7 +916,6 @@
           <w:sz w:val="28"/>
           <w:szCs w:val="28"/>
         </w:rPr>
-        <w:lastRenderedPageBreak/>
         <w:t>Ed infine L’errore 010, ovvero quando gli scarti superano in volume il valore di 200, viene gestito dall’FSMD, grazie ad un piccolo circuito.</w:t>
       </w:r>
     </w:p>
@@ -894,6 +954,7 @@
           <w:sz w:val="28"/>
           <w:szCs w:val="28"/>
         </w:rPr>
+        <w:lastRenderedPageBreak/>
         <w:t>Segnale di reset</w:t>
       </w:r>
     </w:p>
@@ -1030,7 +1091,7 @@
       </w:pPr>
     </w:p>
     <w:sectPr>
-      <w:footerReference w:type="default" r:id="rId13"/>
+      <w:footerReference w:type="default" r:id="rId14"/>
       <w:pgSz w:w="11907" w:h="16839" w:code="9"/>
       <w:pgMar w:top="1440" w:right="1440" w:bottom="1440" w:left="1440" w:header="720" w:footer="720" w:gutter="0"/>
       <w:cols w:space="720"/>
@@ -2273,7 +2334,7 @@
     </w:rPrDefault>
     <w:pPrDefault>
       <w:pPr>
-        <w:spacing w:after="120" w:line="264" w:lineRule="auto"/>
+        <w:spacing w:after="120" w:line="276" w:lineRule="auto"/>
       </w:pPr>
     </w:pPrDefault>
   </w:docDefaults>
@@ -4000,6 +4061,141 @@
 </file>
 
 <file path=customXml/item1.xml><?xml version="1.0" encoding="utf-8"?>
+<p:properties xmlns:p="http://schemas.microsoft.com/office/2006/metadata/properties" xmlns:xsi="http://www.w3.org/2001/XMLSchema-instance" xmlns:pc="http://schemas.microsoft.com/office/infopath/2007/PartnerControls">
+  <documentManagement>
+    <APDescription xmlns="4873beb7-5857-4685-be1f-d57550cc96cc" xsi:nil="true"/>
+    <AssetExpire xmlns="4873beb7-5857-4685-be1f-d57550cc96cc">2029-01-01T08:00:00+00:00</AssetExpire>
+    <CampaignTagsTaxHTField0 xmlns="4873beb7-5857-4685-be1f-d57550cc96cc">
+      <Terms xmlns="http://schemas.microsoft.com/office/infopath/2007/PartnerControls"/>
+    </CampaignTagsTaxHTField0>
+    <IntlLangReviewDate xmlns="4873beb7-5857-4685-be1f-d57550cc96cc" xsi:nil="true"/>
+    <TPFriendlyName xmlns="4873beb7-5857-4685-be1f-d57550cc96cc" xsi:nil="true"/>
+    <IntlLangReview xmlns="4873beb7-5857-4685-be1f-d57550cc96cc">false</IntlLangReview>
+    <LocLastLocAttemptVersionLookup xmlns="4873beb7-5857-4685-be1f-d57550cc96cc">856581</LocLastLocAttemptVersionLookup>
+    <PolicheckWords xmlns="4873beb7-5857-4685-be1f-d57550cc96cc" xsi:nil="true"/>
+    <SubmitterId xmlns="4873beb7-5857-4685-be1f-d57550cc96cc" xsi:nil="true"/>
+    <AcquiredFrom xmlns="4873beb7-5857-4685-be1f-d57550cc96cc">Internal MS</AcquiredFrom>
+    <EditorialStatus xmlns="4873beb7-5857-4685-be1f-d57550cc96cc">Complete</EditorialStatus>
+    <Markets xmlns="4873beb7-5857-4685-be1f-d57550cc96cc"/>
+    <OriginAsset xmlns="4873beb7-5857-4685-be1f-d57550cc96cc" xsi:nil="true"/>
+    <AssetStart xmlns="4873beb7-5857-4685-be1f-d57550cc96cc">2012-09-19T07:42:00+00:00</AssetStart>
+    <FriendlyTitle xmlns="4873beb7-5857-4685-be1f-d57550cc96cc" xsi:nil="true"/>
+    <MarketSpecific xmlns="4873beb7-5857-4685-be1f-d57550cc96cc">false</MarketSpecific>
+    <TPNamespace xmlns="4873beb7-5857-4685-be1f-d57550cc96cc" xsi:nil="true"/>
+    <PublishStatusLookup xmlns="4873beb7-5857-4685-be1f-d57550cc96cc">
+      <Value>1622610</Value>
+    </PublishStatusLookup>
+    <APAuthor xmlns="4873beb7-5857-4685-be1f-d57550cc96cc">
+      <UserInfo>
+        <DisplayName>REDMOND\v-aptall</DisplayName>
+        <AccountId>2566</AccountId>
+        <AccountType/>
+      </UserInfo>
+    </APAuthor>
+    <TPCommandLine xmlns="4873beb7-5857-4685-be1f-d57550cc96cc" xsi:nil="true"/>
+    <IntlLangReviewer xmlns="4873beb7-5857-4685-be1f-d57550cc96cc" xsi:nil="true"/>
+    <OpenTemplate xmlns="4873beb7-5857-4685-be1f-d57550cc96cc">true</OpenTemplate>
+    <CSXSubmissionDate xmlns="4873beb7-5857-4685-be1f-d57550cc96cc" xsi:nil="true"/>
+    <TaxCatchAll xmlns="4873beb7-5857-4685-be1f-d57550cc96cc"/>
+    <Manager xmlns="4873beb7-5857-4685-be1f-d57550cc96cc" xsi:nil="true"/>
+    <NumericId xmlns="4873beb7-5857-4685-be1f-d57550cc96cc" xsi:nil="true"/>
+    <ParentAssetId xmlns="4873beb7-5857-4685-be1f-d57550cc96cc" xsi:nil="true"/>
+    <OriginalSourceMarket xmlns="4873beb7-5857-4685-be1f-d57550cc96cc" xsi:nil="true"/>
+    <ApprovalStatus xmlns="4873beb7-5857-4685-be1f-d57550cc96cc">InProgress</ApprovalStatus>
+    <TPComponent xmlns="4873beb7-5857-4685-be1f-d57550cc96cc" xsi:nil="true"/>
+    <EditorialTags xmlns="4873beb7-5857-4685-be1f-d57550cc96cc" xsi:nil="true"/>
+    <TPExecutable xmlns="4873beb7-5857-4685-be1f-d57550cc96cc" xsi:nil="true"/>
+    <TPLaunchHelpLink xmlns="4873beb7-5857-4685-be1f-d57550cc96cc" xsi:nil="true"/>
+    <LocComments xmlns="4873beb7-5857-4685-be1f-d57550cc96cc" xsi:nil="true"/>
+    <LocRecommendedHandoff xmlns="4873beb7-5857-4685-be1f-d57550cc96cc" xsi:nil="true"/>
+    <SourceTitle xmlns="4873beb7-5857-4685-be1f-d57550cc96cc" xsi:nil="true"/>
+    <CSXUpdate xmlns="4873beb7-5857-4685-be1f-d57550cc96cc">false</CSXUpdate>
+    <IntlLocPriority xmlns="4873beb7-5857-4685-be1f-d57550cc96cc" xsi:nil="true"/>
+    <UAProjectedTotalWords xmlns="4873beb7-5857-4685-be1f-d57550cc96cc" xsi:nil="true"/>
+    <AssetType xmlns="4873beb7-5857-4685-be1f-d57550cc96cc">TP</AssetType>
+    <MachineTranslated xmlns="4873beb7-5857-4685-be1f-d57550cc96cc">false</MachineTranslated>
+    <OutputCachingOn xmlns="4873beb7-5857-4685-be1f-d57550cc96cc">false</OutputCachingOn>
+    <TemplateStatus xmlns="4873beb7-5857-4685-be1f-d57550cc96cc">Complete</TemplateStatus>
+    <IsSearchable xmlns="4873beb7-5857-4685-be1f-d57550cc96cc">true</IsSearchable>
+    <ContentItem xmlns="4873beb7-5857-4685-be1f-d57550cc96cc" xsi:nil="true"/>
+    <HandoffToMSDN xmlns="4873beb7-5857-4685-be1f-d57550cc96cc" xsi:nil="true"/>
+    <ShowIn xmlns="4873beb7-5857-4685-be1f-d57550cc96cc">Show everywhere</ShowIn>
+    <ThumbnailAssetId xmlns="4873beb7-5857-4685-be1f-d57550cc96cc" xsi:nil="true"/>
+    <UALocComments xmlns="4873beb7-5857-4685-be1f-d57550cc96cc" xsi:nil="true"/>
+    <UALocRecommendation xmlns="4873beb7-5857-4685-be1f-d57550cc96cc">Localize</UALocRecommendation>
+    <LastModifiedDateTime xmlns="4873beb7-5857-4685-be1f-d57550cc96cc" xsi:nil="true"/>
+    <LegacyData xmlns="4873beb7-5857-4685-be1f-d57550cc96cc" xsi:nil="true"/>
+    <LocManualTestRequired xmlns="4873beb7-5857-4685-be1f-d57550cc96cc">false</LocManualTestRequired>
+    <LocMarketGroupTiers2 xmlns="4873beb7-5857-4685-be1f-d57550cc96cc" xsi:nil="true"/>
+    <ClipArtFilename xmlns="4873beb7-5857-4685-be1f-d57550cc96cc" xsi:nil="true"/>
+    <TPApplication xmlns="4873beb7-5857-4685-be1f-d57550cc96cc" xsi:nil="true"/>
+    <CSXHash xmlns="4873beb7-5857-4685-be1f-d57550cc96cc" xsi:nil="true"/>
+    <DirectSourceMarket xmlns="4873beb7-5857-4685-be1f-d57550cc96cc" xsi:nil="true"/>
+    <PrimaryImageGen xmlns="4873beb7-5857-4685-be1f-d57550cc96cc">true</PrimaryImageGen>
+    <PlannedPubDate xmlns="4873beb7-5857-4685-be1f-d57550cc96cc" xsi:nil="true"/>
+    <CSXSubmissionMarket xmlns="4873beb7-5857-4685-be1f-d57550cc96cc" xsi:nil="true"/>
+    <Downloads xmlns="4873beb7-5857-4685-be1f-d57550cc96cc">0</Downloads>
+    <ArtSampleDocs xmlns="4873beb7-5857-4685-be1f-d57550cc96cc" xsi:nil="true"/>
+    <TrustLevel xmlns="4873beb7-5857-4685-be1f-d57550cc96cc">1 Microsoft Managed Content</TrustLevel>
+    <BlockPublish xmlns="4873beb7-5857-4685-be1f-d57550cc96cc">false</BlockPublish>
+    <TPLaunchHelpLinkType xmlns="4873beb7-5857-4685-be1f-d57550cc96cc">Template</TPLaunchHelpLinkType>
+    <LocalizationTagsTaxHTField0 xmlns="4873beb7-5857-4685-be1f-d57550cc96cc">
+      <Terms xmlns="http://schemas.microsoft.com/office/infopath/2007/PartnerControls"/>
+    </LocalizationTagsTaxHTField0>
+    <BusinessGroup xmlns="4873beb7-5857-4685-be1f-d57550cc96cc" xsi:nil="true"/>
+    <Providers xmlns="4873beb7-5857-4685-be1f-d57550cc96cc" xsi:nil="true"/>
+    <TemplateTemplateType xmlns="4873beb7-5857-4685-be1f-d57550cc96cc">Word Document Template</TemplateTemplateType>
+    <TimesCloned xmlns="4873beb7-5857-4685-be1f-d57550cc96cc" xsi:nil="true"/>
+    <TPAppVersion xmlns="4873beb7-5857-4685-be1f-d57550cc96cc" xsi:nil="true"/>
+    <VoteCount xmlns="4873beb7-5857-4685-be1f-d57550cc96cc" xsi:nil="true"/>
+    <AverageRating xmlns="4873beb7-5857-4685-be1f-d57550cc96cc" xsi:nil="true"/>
+    <FeatureTagsTaxHTField0 xmlns="4873beb7-5857-4685-be1f-d57550cc96cc">
+      <Terms xmlns="http://schemas.microsoft.com/office/infopath/2007/PartnerControls"/>
+    </FeatureTagsTaxHTField0>
+    <Provider xmlns="4873beb7-5857-4685-be1f-d57550cc96cc" xsi:nil="true"/>
+    <UACurrentWords xmlns="4873beb7-5857-4685-be1f-d57550cc96cc" xsi:nil="true"/>
+    <AssetId xmlns="4873beb7-5857-4685-be1f-d57550cc96cc">TP103457714</AssetId>
+    <TPClientViewer xmlns="4873beb7-5857-4685-be1f-d57550cc96cc" xsi:nil="true"/>
+    <DSATActionTaken xmlns="4873beb7-5857-4685-be1f-d57550cc96cc" xsi:nil="true"/>
+    <APEditor xmlns="4873beb7-5857-4685-be1f-d57550cc96cc">
+      <UserInfo>
+        <DisplayName/>
+        <AccountId xsi:nil="true"/>
+        <AccountType/>
+      </UserInfo>
+    </APEditor>
+    <TPInstallLocation xmlns="4873beb7-5857-4685-be1f-d57550cc96cc" xsi:nil="true"/>
+    <OOCacheId xmlns="4873beb7-5857-4685-be1f-d57550cc96cc" xsi:nil="true"/>
+    <IsDeleted xmlns="4873beb7-5857-4685-be1f-d57550cc96cc">false</IsDeleted>
+    <PublishTargets xmlns="4873beb7-5857-4685-be1f-d57550cc96cc">OfficeOnlineVNext</PublishTargets>
+    <ApprovalLog xmlns="4873beb7-5857-4685-be1f-d57550cc96cc" xsi:nil="true"/>
+    <BugNumber xmlns="4873beb7-5857-4685-be1f-d57550cc96cc" xsi:nil="true"/>
+    <CrawlForDependencies xmlns="4873beb7-5857-4685-be1f-d57550cc96cc">false</CrawlForDependencies>
+    <InternalTagsTaxHTField0 xmlns="4873beb7-5857-4685-be1f-d57550cc96cc">
+      <Terms xmlns="http://schemas.microsoft.com/office/infopath/2007/PartnerControls"/>
+    </InternalTagsTaxHTField0>
+    <LastHandOff xmlns="4873beb7-5857-4685-be1f-d57550cc96cc" xsi:nil="true"/>
+    <Milestone xmlns="4873beb7-5857-4685-be1f-d57550cc96cc" xsi:nil="true"/>
+    <OriginalRelease xmlns="4873beb7-5857-4685-be1f-d57550cc96cc">15</OriginalRelease>
+    <RecommendationsModifier xmlns="4873beb7-5857-4685-be1f-d57550cc96cc" xsi:nil="true"/>
+    <ScenarioTagsTaxHTField0 xmlns="4873beb7-5857-4685-be1f-d57550cc96cc">
+      <Terms xmlns="http://schemas.microsoft.com/office/infopath/2007/PartnerControls"/>
+    </ScenarioTagsTaxHTField0>
+    <UANotes xmlns="4873beb7-5857-4685-be1f-d57550cc96cc" xsi:nil="true"/>
+  </documentManagement>
+</p:properties>
+</file>
+
+<file path=customXml/item2.xml><?xml version="1.0" encoding="utf-8"?>
+<?mso-contentType ?>
+<FormTemplates xmlns="http://schemas.microsoft.com/sharepoint/v3/contenttype/forms">
+  <Display>DocumentLibraryForm</Display>
+  <Edit>AssetEditForm</Edit>
+  <New>DocumentLibraryForm</New>
+</FormTemplates>
+</file>
+
+<file path=customXml/item3.xml><?xml version="1.0" encoding="utf-8"?>
 <ct:contentTypeSchema xmlns:ct="http://schemas.microsoft.com/office/2006/metadata/contentType" xmlns:ma="http://schemas.microsoft.com/office/2006/metadata/properties/metaAttributes" ct:_="" ma:_="" ma:contentTypeName="TemplateFile" ma:contentTypeID="0x0101006EDDDB5EE6D98C44930B742096920B300400F5B6D36B3EF94B4E9A635CDF2A18F5B8" ma:contentTypeVersion="72" ma:contentTypeDescription="Create a new document." ma:contentTypeScope="" ma:versionID="a23e56308344d904b51738559c3d67c9">
   <xsd:schema xmlns:xsd="http://www.w3.org/2001/XMLSchema" xmlns:xs="http://www.w3.org/2001/XMLSchema" xmlns:p="http://schemas.microsoft.com/office/2006/metadata/properties" xmlns:ns2="4873beb7-5857-4685-be1f-d57550cc96cc" targetNamespace="http://schemas.microsoft.com/office/2006/metadata/properties" ma:root="true" ma:fieldsID="cd0908cc4600e77bf5da051303e00c8d" ns2:_="">
     <xsd:import namespace="4873beb7-5857-4685-be1f-d57550cc96cc"/>
@@ -5039,146 +5235,29 @@
 </ct:contentTypeSchema>
 </file>
 
-<file path=customXml/item2.xml><?xml version="1.0" encoding="utf-8"?>
-<?mso-contentType ?>
-<FormTemplates xmlns="http://schemas.microsoft.com/sharepoint/v3/contenttype/forms">
-  <Display>DocumentLibraryForm</Display>
-  <Edit>AssetEditForm</Edit>
-  <New>DocumentLibraryForm</New>
-</FormTemplates>
-</file>
-
-<file path=customXml/item3.xml><?xml version="1.0" encoding="utf-8"?>
-<p:properties xmlns:p="http://schemas.microsoft.com/office/2006/metadata/properties" xmlns:xsi="http://www.w3.org/2001/XMLSchema-instance" xmlns:pc="http://schemas.microsoft.com/office/infopath/2007/PartnerControls">
-  <documentManagement>
-    <APDescription xmlns="4873beb7-5857-4685-be1f-d57550cc96cc" xsi:nil="true"/>
-    <AssetExpire xmlns="4873beb7-5857-4685-be1f-d57550cc96cc">2029-01-01T08:00:00+00:00</AssetExpire>
-    <CampaignTagsTaxHTField0 xmlns="4873beb7-5857-4685-be1f-d57550cc96cc">
-      <Terms xmlns="http://schemas.microsoft.com/office/infopath/2007/PartnerControls"/>
-    </CampaignTagsTaxHTField0>
-    <IntlLangReviewDate xmlns="4873beb7-5857-4685-be1f-d57550cc96cc" xsi:nil="true"/>
-    <TPFriendlyName xmlns="4873beb7-5857-4685-be1f-d57550cc96cc" xsi:nil="true"/>
-    <IntlLangReview xmlns="4873beb7-5857-4685-be1f-d57550cc96cc">false</IntlLangReview>
-    <LocLastLocAttemptVersionLookup xmlns="4873beb7-5857-4685-be1f-d57550cc96cc">856581</LocLastLocAttemptVersionLookup>
-    <PolicheckWords xmlns="4873beb7-5857-4685-be1f-d57550cc96cc" xsi:nil="true"/>
-    <SubmitterId xmlns="4873beb7-5857-4685-be1f-d57550cc96cc" xsi:nil="true"/>
-    <AcquiredFrom xmlns="4873beb7-5857-4685-be1f-d57550cc96cc">Internal MS</AcquiredFrom>
-    <EditorialStatus xmlns="4873beb7-5857-4685-be1f-d57550cc96cc">Complete</EditorialStatus>
-    <Markets xmlns="4873beb7-5857-4685-be1f-d57550cc96cc"/>
-    <OriginAsset xmlns="4873beb7-5857-4685-be1f-d57550cc96cc" xsi:nil="true"/>
-    <AssetStart xmlns="4873beb7-5857-4685-be1f-d57550cc96cc">2012-09-19T07:42:00+00:00</AssetStart>
-    <FriendlyTitle xmlns="4873beb7-5857-4685-be1f-d57550cc96cc" xsi:nil="true"/>
-    <MarketSpecific xmlns="4873beb7-5857-4685-be1f-d57550cc96cc">false</MarketSpecific>
-    <TPNamespace xmlns="4873beb7-5857-4685-be1f-d57550cc96cc" xsi:nil="true"/>
-    <PublishStatusLookup xmlns="4873beb7-5857-4685-be1f-d57550cc96cc">
-      <Value>1622610</Value>
-    </PublishStatusLookup>
-    <APAuthor xmlns="4873beb7-5857-4685-be1f-d57550cc96cc">
-      <UserInfo>
-        <DisplayName>REDMOND\v-aptall</DisplayName>
-        <AccountId>2566</AccountId>
-        <AccountType/>
-      </UserInfo>
-    </APAuthor>
-    <TPCommandLine xmlns="4873beb7-5857-4685-be1f-d57550cc96cc" xsi:nil="true"/>
-    <IntlLangReviewer xmlns="4873beb7-5857-4685-be1f-d57550cc96cc" xsi:nil="true"/>
-    <OpenTemplate xmlns="4873beb7-5857-4685-be1f-d57550cc96cc">true</OpenTemplate>
-    <CSXSubmissionDate xmlns="4873beb7-5857-4685-be1f-d57550cc96cc" xsi:nil="true"/>
-    <TaxCatchAll xmlns="4873beb7-5857-4685-be1f-d57550cc96cc"/>
-    <Manager xmlns="4873beb7-5857-4685-be1f-d57550cc96cc" xsi:nil="true"/>
-    <NumericId xmlns="4873beb7-5857-4685-be1f-d57550cc96cc" xsi:nil="true"/>
-    <ParentAssetId xmlns="4873beb7-5857-4685-be1f-d57550cc96cc" xsi:nil="true"/>
-    <OriginalSourceMarket xmlns="4873beb7-5857-4685-be1f-d57550cc96cc" xsi:nil="true"/>
-    <ApprovalStatus xmlns="4873beb7-5857-4685-be1f-d57550cc96cc">InProgress</ApprovalStatus>
-    <TPComponent xmlns="4873beb7-5857-4685-be1f-d57550cc96cc" xsi:nil="true"/>
-    <EditorialTags xmlns="4873beb7-5857-4685-be1f-d57550cc96cc" xsi:nil="true"/>
-    <TPExecutable xmlns="4873beb7-5857-4685-be1f-d57550cc96cc" xsi:nil="true"/>
-    <TPLaunchHelpLink xmlns="4873beb7-5857-4685-be1f-d57550cc96cc" xsi:nil="true"/>
-    <LocComments xmlns="4873beb7-5857-4685-be1f-d57550cc96cc" xsi:nil="true"/>
-    <LocRecommendedHandoff xmlns="4873beb7-5857-4685-be1f-d57550cc96cc" xsi:nil="true"/>
-    <SourceTitle xmlns="4873beb7-5857-4685-be1f-d57550cc96cc" xsi:nil="true"/>
-    <CSXUpdate xmlns="4873beb7-5857-4685-be1f-d57550cc96cc">false</CSXUpdate>
-    <IntlLocPriority xmlns="4873beb7-5857-4685-be1f-d57550cc96cc" xsi:nil="true"/>
-    <UAProjectedTotalWords xmlns="4873beb7-5857-4685-be1f-d57550cc96cc" xsi:nil="true"/>
-    <AssetType xmlns="4873beb7-5857-4685-be1f-d57550cc96cc">TP</AssetType>
-    <MachineTranslated xmlns="4873beb7-5857-4685-be1f-d57550cc96cc">false</MachineTranslated>
-    <OutputCachingOn xmlns="4873beb7-5857-4685-be1f-d57550cc96cc">false</OutputCachingOn>
-    <TemplateStatus xmlns="4873beb7-5857-4685-be1f-d57550cc96cc">Complete</TemplateStatus>
-    <IsSearchable xmlns="4873beb7-5857-4685-be1f-d57550cc96cc">true</IsSearchable>
-    <ContentItem xmlns="4873beb7-5857-4685-be1f-d57550cc96cc" xsi:nil="true"/>
-    <HandoffToMSDN xmlns="4873beb7-5857-4685-be1f-d57550cc96cc" xsi:nil="true"/>
-    <ShowIn xmlns="4873beb7-5857-4685-be1f-d57550cc96cc">Show everywhere</ShowIn>
-    <ThumbnailAssetId xmlns="4873beb7-5857-4685-be1f-d57550cc96cc" xsi:nil="true"/>
-    <UALocComments xmlns="4873beb7-5857-4685-be1f-d57550cc96cc" xsi:nil="true"/>
-    <UALocRecommendation xmlns="4873beb7-5857-4685-be1f-d57550cc96cc">Localize</UALocRecommendation>
-    <LastModifiedDateTime xmlns="4873beb7-5857-4685-be1f-d57550cc96cc" xsi:nil="true"/>
-    <LegacyData xmlns="4873beb7-5857-4685-be1f-d57550cc96cc" xsi:nil="true"/>
-    <LocManualTestRequired xmlns="4873beb7-5857-4685-be1f-d57550cc96cc">false</LocManualTestRequired>
-    <LocMarketGroupTiers2 xmlns="4873beb7-5857-4685-be1f-d57550cc96cc" xsi:nil="true"/>
-    <ClipArtFilename xmlns="4873beb7-5857-4685-be1f-d57550cc96cc" xsi:nil="true"/>
-    <TPApplication xmlns="4873beb7-5857-4685-be1f-d57550cc96cc" xsi:nil="true"/>
-    <CSXHash xmlns="4873beb7-5857-4685-be1f-d57550cc96cc" xsi:nil="true"/>
-    <DirectSourceMarket xmlns="4873beb7-5857-4685-be1f-d57550cc96cc" xsi:nil="true"/>
-    <PrimaryImageGen xmlns="4873beb7-5857-4685-be1f-d57550cc96cc">true</PrimaryImageGen>
-    <PlannedPubDate xmlns="4873beb7-5857-4685-be1f-d57550cc96cc" xsi:nil="true"/>
-    <CSXSubmissionMarket xmlns="4873beb7-5857-4685-be1f-d57550cc96cc" xsi:nil="true"/>
-    <Downloads xmlns="4873beb7-5857-4685-be1f-d57550cc96cc">0</Downloads>
-    <ArtSampleDocs xmlns="4873beb7-5857-4685-be1f-d57550cc96cc" xsi:nil="true"/>
-    <TrustLevel xmlns="4873beb7-5857-4685-be1f-d57550cc96cc">1 Microsoft Managed Content</TrustLevel>
-    <BlockPublish xmlns="4873beb7-5857-4685-be1f-d57550cc96cc">false</BlockPublish>
-    <TPLaunchHelpLinkType xmlns="4873beb7-5857-4685-be1f-d57550cc96cc">Template</TPLaunchHelpLinkType>
-    <LocalizationTagsTaxHTField0 xmlns="4873beb7-5857-4685-be1f-d57550cc96cc">
-      <Terms xmlns="http://schemas.microsoft.com/office/infopath/2007/PartnerControls"/>
-    </LocalizationTagsTaxHTField0>
-    <BusinessGroup xmlns="4873beb7-5857-4685-be1f-d57550cc96cc" xsi:nil="true"/>
-    <Providers xmlns="4873beb7-5857-4685-be1f-d57550cc96cc" xsi:nil="true"/>
-    <TemplateTemplateType xmlns="4873beb7-5857-4685-be1f-d57550cc96cc">Word Document Template</TemplateTemplateType>
-    <TimesCloned xmlns="4873beb7-5857-4685-be1f-d57550cc96cc" xsi:nil="true"/>
-    <TPAppVersion xmlns="4873beb7-5857-4685-be1f-d57550cc96cc" xsi:nil="true"/>
-    <VoteCount xmlns="4873beb7-5857-4685-be1f-d57550cc96cc" xsi:nil="true"/>
-    <AverageRating xmlns="4873beb7-5857-4685-be1f-d57550cc96cc" xsi:nil="true"/>
-    <FeatureTagsTaxHTField0 xmlns="4873beb7-5857-4685-be1f-d57550cc96cc">
-      <Terms xmlns="http://schemas.microsoft.com/office/infopath/2007/PartnerControls"/>
-    </FeatureTagsTaxHTField0>
-    <Provider xmlns="4873beb7-5857-4685-be1f-d57550cc96cc" xsi:nil="true"/>
-    <UACurrentWords xmlns="4873beb7-5857-4685-be1f-d57550cc96cc" xsi:nil="true"/>
-    <AssetId xmlns="4873beb7-5857-4685-be1f-d57550cc96cc">TP103457714</AssetId>
-    <TPClientViewer xmlns="4873beb7-5857-4685-be1f-d57550cc96cc" xsi:nil="true"/>
-    <DSATActionTaken xmlns="4873beb7-5857-4685-be1f-d57550cc96cc" xsi:nil="true"/>
-    <APEditor xmlns="4873beb7-5857-4685-be1f-d57550cc96cc">
-      <UserInfo>
-        <DisplayName/>
-        <AccountId xsi:nil="true"/>
-        <AccountType/>
-      </UserInfo>
-    </APEditor>
-    <TPInstallLocation xmlns="4873beb7-5857-4685-be1f-d57550cc96cc" xsi:nil="true"/>
-    <OOCacheId xmlns="4873beb7-5857-4685-be1f-d57550cc96cc" xsi:nil="true"/>
-    <IsDeleted xmlns="4873beb7-5857-4685-be1f-d57550cc96cc">false</IsDeleted>
-    <PublishTargets xmlns="4873beb7-5857-4685-be1f-d57550cc96cc">OfficeOnlineVNext</PublishTargets>
-    <ApprovalLog xmlns="4873beb7-5857-4685-be1f-d57550cc96cc" xsi:nil="true"/>
-    <BugNumber xmlns="4873beb7-5857-4685-be1f-d57550cc96cc" xsi:nil="true"/>
-    <CrawlForDependencies xmlns="4873beb7-5857-4685-be1f-d57550cc96cc">false</CrawlForDependencies>
-    <InternalTagsTaxHTField0 xmlns="4873beb7-5857-4685-be1f-d57550cc96cc">
-      <Terms xmlns="http://schemas.microsoft.com/office/infopath/2007/PartnerControls"/>
-    </InternalTagsTaxHTField0>
-    <LastHandOff xmlns="4873beb7-5857-4685-be1f-d57550cc96cc" xsi:nil="true"/>
-    <Milestone xmlns="4873beb7-5857-4685-be1f-d57550cc96cc" xsi:nil="true"/>
-    <OriginalRelease xmlns="4873beb7-5857-4685-be1f-d57550cc96cc">15</OriginalRelease>
-    <RecommendationsModifier xmlns="4873beb7-5857-4685-be1f-d57550cc96cc" xsi:nil="true"/>
-    <ScenarioTagsTaxHTField0 xmlns="4873beb7-5857-4685-be1f-d57550cc96cc">
-      <Terms xmlns="http://schemas.microsoft.com/office/infopath/2007/PartnerControls"/>
-    </ScenarioTagsTaxHTField0>
-    <UANotes xmlns="4873beb7-5857-4685-be1f-d57550cc96cc" xsi:nil="true"/>
-  </documentManagement>
-</p:properties>
-</file>
-
 <file path=customXml/item4.xml><?xml version="1.0" encoding="utf-8"?>
 <b:Sources xmlns:b="http://schemas.openxmlformats.org/officeDocument/2006/bibliography" xmlns="http://schemas.openxmlformats.org/officeDocument/2006/bibliography" SelectedStyle="\APASixthEditionOfficeOnline.xsl" StyleName="APA" Version="6"/>
 </file>
 
 <file path=customXml/itemProps1.xml><?xml version="1.0" encoding="utf-8"?>
+<ds:datastoreItem xmlns:ds="http://schemas.openxmlformats.org/officeDocument/2006/customXml" ds:itemID="{63671810-3EF7-4C8E-BCBA-248ABE2BAB39}">
+  <ds:schemaRefs>
+    <ds:schemaRef ds:uri="http://schemas.microsoft.com/office/2006/metadata/properties"/>
+    <ds:schemaRef ds:uri="http://schemas.microsoft.com/office/infopath/2007/PartnerControls"/>
+    <ds:schemaRef ds:uri="4873beb7-5857-4685-be1f-d57550cc96cc"/>
+  </ds:schemaRefs>
+</ds:datastoreItem>
+</file>
+
+<file path=customXml/itemProps2.xml><?xml version="1.0" encoding="utf-8"?>
+<ds:datastoreItem xmlns:ds="http://schemas.openxmlformats.org/officeDocument/2006/customXml" ds:itemID="{499EA1EC-B023-4266-9865-E1EDA122A8C9}">
+  <ds:schemaRefs>
+    <ds:schemaRef ds:uri="http://schemas.microsoft.com/sharepoint/v3/contenttype/forms"/>
+  </ds:schemaRefs>
+</ds:datastoreItem>
+</file>
+
+<file path=customXml/itemProps3.xml><?xml version="1.0" encoding="utf-8"?>
 <ds:datastoreItem xmlns:ds="http://schemas.openxmlformats.org/officeDocument/2006/customXml" ds:itemID="{9332E30D-EFB4-40E8-AB8F-C2E02C2E75EB}">
   <ds:schemaRefs>
     <ds:schemaRef ds:uri="http://schemas.microsoft.com/office/2006/metadata/contentType"/>
@@ -5196,26 +5275,8 @@
 </ds:datastoreItem>
 </file>
 
-<file path=customXml/itemProps2.xml><?xml version="1.0" encoding="utf-8"?>
-<ds:datastoreItem xmlns:ds="http://schemas.openxmlformats.org/officeDocument/2006/customXml" ds:itemID="{499EA1EC-B023-4266-9865-E1EDA122A8C9}">
-  <ds:schemaRefs>
-    <ds:schemaRef ds:uri="http://schemas.microsoft.com/sharepoint/v3/contenttype/forms"/>
-  </ds:schemaRefs>
-</ds:datastoreItem>
-</file>
-
-<file path=customXml/itemProps3.xml><?xml version="1.0" encoding="utf-8"?>
-<ds:datastoreItem xmlns:ds="http://schemas.openxmlformats.org/officeDocument/2006/customXml" ds:itemID="{63671810-3EF7-4C8E-BCBA-248ABE2BAB39}">
-  <ds:schemaRefs>
-    <ds:schemaRef ds:uri="http://schemas.microsoft.com/office/2006/metadata/properties"/>
-    <ds:schemaRef ds:uri="http://schemas.microsoft.com/office/infopath/2007/PartnerControls"/>
-    <ds:schemaRef ds:uri="4873beb7-5857-4685-be1f-d57550cc96cc"/>
-  </ds:schemaRefs>
-</ds:datastoreItem>
-</file>
-
 <file path=customXml/itemProps4.xml><?xml version="1.0" encoding="utf-8"?>
-<ds:datastoreItem xmlns:ds="http://schemas.openxmlformats.org/officeDocument/2006/customXml" ds:itemID="{B7BB1672-C8F8-2440-BF54-B62FC5357152}">
+<ds:datastoreItem xmlns:ds="http://schemas.openxmlformats.org/officeDocument/2006/customXml" ds:itemID="{9424B5E0-9AC7-2841-954B-FC4612D6BF7F}">
   <ds:schemaRefs>
     <ds:schemaRef ds:uri="http://schemas.openxmlformats.org/officeDocument/2006/bibliography"/>
   </ds:schemaRefs>

</xml_diff>